<commit_message>
Current passes noted in test case document
</commit_message>
<xml_diff>
--- a/DOCUMENTATION/Test Cases.docx
+++ b/DOCUMENTATION/Test Cases.docx
@@ -281,12 +281,21 @@
           </w:tcPr>
           <w:p>
             <w:pPr>
-              <w:rPr>
-                <w:sz w:val="24"/>
-              </w:rPr>
-            </w:pPr>
-            <w:bookmarkStart w:id="0" w:name="_GoBack"/>
-            <w:bookmarkEnd w:id="0"/>
+              <w:jc w:val="center"/>
+              <w:rPr>
+                <w:b/>
+                <w:color w:val="00B050"/>
+                <w:sz w:val="24"/>
+              </w:rPr>
+            </w:pPr>
+            <w:r>
+              <w:rPr>
+                <w:b/>
+                <w:color w:val="00B050"/>
+                <w:sz w:val="24"/>
+              </w:rPr>
+              <w:t>P</w:t>
+            </w:r>
           </w:p>
         </w:tc>
         <w:tc>
@@ -363,10 +372,21 @@
           </w:tcPr>
           <w:p>
             <w:pPr>
-              <w:rPr>
-                <w:sz w:val="24"/>
-              </w:rPr>
-            </w:pPr>
+              <w:jc w:val="center"/>
+              <w:rPr>
+                <w:b/>
+                <w:color w:val="00B050"/>
+                <w:sz w:val="24"/>
+              </w:rPr>
+            </w:pPr>
+            <w:r>
+              <w:rPr>
+                <w:b/>
+                <w:color w:val="00B050"/>
+                <w:sz w:val="24"/>
+              </w:rPr>
+              <w:t>P</w:t>
+            </w:r>
           </w:p>
         </w:tc>
         <w:tc>
@@ -1066,10 +1086,21 @@
           </w:tcPr>
           <w:p>
             <w:pPr>
-              <w:rPr>
-                <w:sz w:val="24"/>
-              </w:rPr>
-            </w:pPr>
+              <w:jc w:val="center"/>
+              <w:rPr>
+                <w:b/>
+                <w:color w:val="00B050"/>
+                <w:sz w:val="24"/>
+              </w:rPr>
+            </w:pPr>
+            <w:r>
+              <w:rPr>
+                <w:b/>
+                <w:color w:val="00B050"/>
+                <w:sz w:val="24"/>
+              </w:rPr>
+              <w:t>P</w:t>
+            </w:r>
           </w:p>
         </w:tc>
         <w:tc>
@@ -1159,10 +1190,21 @@
           </w:tcPr>
           <w:p>
             <w:pPr>
-              <w:rPr>
-                <w:sz w:val="24"/>
-              </w:rPr>
-            </w:pPr>
+              <w:jc w:val="center"/>
+              <w:rPr>
+                <w:b/>
+                <w:color w:val="00B050"/>
+                <w:sz w:val="24"/>
+              </w:rPr>
+            </w:pPr>
+            <w:r>
+              <w:rPr>
+                <w:b/>
+                <w:color w:val="00B050"/>
+                <w:sz w:val="24"/>
+              </w:rPr>
+              <w:t>P</w:t>
+            </w:r>
           </w:p>
         </w:tc>
         <w:tc>
@@ -1234,10 +1276,21 @@
           </w:tcPr>
           <w:p>
             <w:pPr>
-              <w:rPr>
-                <w:sz w:val="24"/>
-              </w:rPr>
-            </w:pPr>
+              <w:jc w:val="center"/>
+              <w:rPr>
+                <w:b/>
+                <w:color w:val="00B050"/>
+                <w:sz w:val="24"/>
+              </w:rPr>
+            </w:pPr>
+            <w:r>
+              <w:rPr>
+                <w:b/>
+                <w:color w:val="00B050"/>
+                <w:sz w:val="24"/>
+              </w:rPr>
+              <w:t>P</w:t>
+            </w:r>
           </w:p>
         </w:tc>
         <w:tc>
@@ -2104,10 +2157,21 @@
           </w:tcPr>
           <w:p>
             <w:pPr>
-              <w:rPr>
-                <w:sz w:val="24"/>
-              </w:rPr>
-            </w:pPr>
+              <w:jc w:val="center"/>
+              <w:rPr>
+                <w:b/>
+                <w:color w:val="00B050"/>
+                <w:sz w:val="24"/>
+              </w:rPr>
+            </w:pPr>
+            <w:r>
+              <w:rPr>
+                <w:b/>
+                <w:color w:val="00B050"/>
+                <w:sz w:val="24"/>
+              </w:rPr>
+              <w:t>P</w:t>
+            </w:r>
           </w:p>
         </w:tc>
         <w:tc>
@@ -2184,10 +2248,21 @@
           </w:tcPr>
           <w:p>
             <w:pPr>
-              <w:rPr>
-                <w:sz w:val="24"/>
-              </w:rPr>
-            </w:pPr>
+              <w:jc w:val="center"/>
+              <w:rPr>
+                <w:b/>
+                <w:color w:val="00B050"/>
+                <w:sz w:val="24"/>
+              </w:rPr>
+            </w:pPr>
+            <w:r>
+              <w:rPr>
+                <w:b/>
+                <w:color w:val="00B050"/>
+                <w:sz w:val="24"/>
+              </w:rPr>
+              <w:t>P</w:t>
+            </w:r>
           </w:p>
         </w:tc>
         <w:tc>
@@ -2339,10 +2414,21 @@
           </w:tcPr>
           <w:p>
             <w:pPr>
-              <w:rPr>
-                <w:sz w:val="24"/>
-              </w:rPr>
-            </w:pPr>
+              <w:jc w:val="center"/>
+              <w:rPr>
+                <w:b/>
+                <w:color w:val="00B050"/>
+                <w:sz w:val="24"/>
+              </w:rPr>
+            </w:pPr>
+            <w:r>
+              <w:rPr>
+                <w:b/>
+                <w:color w:val="00B050"/>
+                <w:sz w:val="24"/>
+              </w:rPr>
+              <w:t>P</w:t>
+            </w:r>
           </w:p>
         </w:tc>
         <w:tc>
@@ -2682,10 +2768,21 @@
           </w:tcPr>
           <w:p>
             <w:pPr>
-              <w:rPr>
-                <w:sz w:val="24"/>
-              </w:rPr>
-            </w:pPr>
+              <w:jc w:val="center"/>
+              <w:rPr>
+                <w:b/>
+                <w:color w:val="00B050"/>
+                <w:sz w:val="24"/>
+              </w:rPr>
+            </w:pPr>
+            <w:r>
+              <w:rPr>
+                <w:b/>
+                <w:color w:val="00B050"/>
+                <w:sz w:val="24"/>
+              </w:rPr>
+              <w:t>P</w:t>
+            </w:r>
           </w:p>
         </w:tc>
         <w:tc>
@@ -2762,10 +2859,21 @@
           </w:tcPr>
           <w:p>
             <w:pPr>
-              <w:rPr>
-                <w:sz w:val="24"/>
-              </w:rPr>
-            </w:pPr>
+              <w:jc w:val="center"/>
+              <w:rPr>
+                <w:b/>
+                <w:color w:val="00B050"/>
+                <w:sz w:val="24"/>
+              </w:rPr>
+            </w:pPr>
+            <w:r>
+              <w:rPr>
+                <w:b/>
+                <w:color w:val="00B050"/>
+                <w:sz w:val="24"/>
+              </w:rPr>
+              <w:t>P</w:t>
+            </w:r>
           </w:p>
         </w:tc>
         <w:tc>
@@ -2842,10 +2950,21 @@
           </w:tcPr>
           <w:p>
             <w:pPr>
-              <w:rPr>
-                <w:sz w:val="24"/>
-              </w:rPr>
-            </w:pPr>
+              <w:jc w:val="center"/>
+              <w:rPr>
+                <w:b/>
+                <w:color w:val="00B050"/>
+                <w:sz w:val="24"/>
+              </w:rPr>
+            </w:pPr>
+            <w:r>
+              <w:rPr>
+                <w:b/>
+                <w:color w:val="00B050"/>
+                <w:sz w:val="24"/>
+              </w:rPr>
+              <w:t>P</w:t>
+            </w:r>
           </w:p>
         </w:tc>
         <w:tc>
@@ -2917,10 +3036,21 @@
           </w:tcPr>
           <w:p>
             <w:pPr>
-              <w:rPr>
-                <w:sz w:val="24"/>
-              </w:rPr>
-            </w:pPr>
+              <w:jc w:val="center"/>
+              <w:rPr>
+                <w:b/>
+                <w:color w:val="00B050"/>
+                <w:sz w:val="24"/>
+              </w:rPr>
+            </w:pPr>
+            <w:r>
+              <w:rPr>
+                <w:b/>
+                <w:color w:val="00B050"/>
+                <w:sz w:val="24"/>
+              </w:rPr>
+              <w:t>P</w:t>
+            </w:r>
           </w:p>
         </w:tc>
         <w:tc>
@@ -3354,10 +3484,21 @@
           </w:tcPr>
           <w:p>
             <w:pPr>
-              <w:rPr>
-                <w:sz w:val="24"/>
-              </w:rPr>
-            </w:pPr>
+              <w:jc w:val="center"/>
+              <w:rPr>
+                <w:b/>
+                <w:color w:val="00B050"/>
+                <w:sz w:val="24"/>
+              </w:rPr>
+            </w:pPr>
+            <w:r>
+              <w:rPr>
+                <w:b/>
+                <w:color w:val="00B050"/>
+                <w:sz w:val="24"/>
+              </w:rPr>
+              <w:t>P</w:t>
+            </w:r>
           </w:p>
         </w:tc>
         <w:tc>
@@ -3434,10 +3575,21 @@
           </w:tcPr>
           <w:p>
             <w:pPr>
-              <w:rPr>
-                <w:sz w:val="24"/>
-              </w:rPr>
-            </w:pPr>
+              <w:jc w:val="center"/>
+              <w:rPr>
+                <w:b/>
+                <w:color w:val="00B050"/>
+                <w:sz w:val="24"/>
+              </w:rPr>
+            </w:pPr>
+            <w:r>
+              <w:rPr>
+                <w:b/>
+                <w:color w:val="00B050"/>
+                <w:sz w:val="24"/>
+              </w:rPr>
+              <w:t>P</w:t>
+            </w:r>
           </w:p>
         </w:tc>
         <w:tc>
@@ -3676,10 +3828,23 @@
           </w:tcPr>
           <w:p>
             <w:pPr>
-              <w:rPr>
-                <w:sz w:val="24"/>
-              </w:rPr>
-            </w:pPr>
+              <w:jc w:val="center"/>
+              <w:rPr>
+                <w:b/>
+                <w:color w:val="00B050"/>
+                <w:sz w:val="24"/>
+              </w:rPr>
+            </w:pPr>
+            <w:r>
+              <w:rPr>
+                <w:b/>
+                <w:color w:val="00B050"/>
+                <w:sz w:val="24"/>
+              </w:rPr>
+              <w:t>P</w:t>
+            </w:r>
+            <w:bookmarkStart w:id="0" w:name="_GoBack"/>
+            <w:bookmarkEnd w:id="0"/>
           </w:p>
         </w:tc>
         <w:tc>

</xml_diff>

<commit_message>
Minor update to test cases
</commit_message>
<xml_diff>
--- a/DOCUMENTATION/Test Cases.docx
+++ b/DOCUMENTATION/Test Cases.docx
@@ -566,19 +566,7 @@
               <w:rPr>
                 <w:sz w:val="24"/>
               </w:rPr>
-              <w:t xml:space="preserve">Open browser, and navigate to </w:t>
-            </w:r>
-            <w:r>
-              <w:rPr>
-                <w:sz w:val="24"/>
-              </w:rPr>
-              <w:t>127.0.0.1</w:t>
-            </w:r>
-            <w:r>
-              <w:rPr>
-                <w:sz w:val="24"/>
-              </w:rPr>
-              <w:t>:8000</w:t>
+              <w:t>Open browser, and navigate to 127.0.0.1:8000</w:t>
             </w:r>
           </w:p>
         </w:tc>
@@ -2955,19 +2943,7 @@
               <w:rPr>
                 <w:sz w:val="24"/>
               </w:rPr>
-              <w:t xml:space="preserve">Application stores new </w:t>
-            </w:r>
-            <w:r>
-              <w:rPr>
-                <w:sz w:val="24"/>
-              </w:rPr>
-              <w:t>milestone</w:t>
-            </w:r>
-            <w:r>
-              <w:rPr>
-                <w:sz w:val="24"/>
-              </w:rPr>
-              <w:t xml:space="preserve"> details, and displays </w:t>
+              <w:t xml:space="preserve">Application stores new milestone details, and displays </w:t>
             </w:r>
             <w:r>
               <w:rPr>
@@ -3229,7 +3205,7 @@
                 <w:sz w:val="24"/>
               </w:rPr>
               <w:lastRenderedPageBreak/>
-              <w:t>5: Remove Milestone from Project</w:t>
+              <w:t>5: Remove Milestone</w:t>
             </w:r>
           </w:p>
         </w:tc>
@@ -4044,13 +4020,6 @@
               </w:rPr>
               <w:t>Edit Milestone</w:t>
             </w:r>
-            <w:r>
-              <w:rPr>
-                <w:b/>
-                <w:sz w:val="24"/>
-              </w:rPr>
-              <w:t xml:space="preserve"> of Project</w:t>
-            </w:r>
           </w:p>
         </w:tc>
       </w:tr>
@@ -4222,7 +4191,7 @@
                 <w:b/>
                 <w:sz w:val="24"/>
               </w:rPr>
-              <w:t>Comment</w:t>
+              <w:t>Evidence</w:t>
             </w:r>
           </w:p>
         </w:tc>
@@ -4278,13 +4247,7 @@
               <w:rPr>
                 <w:sz w:val="24"/>
               </w:rPr>
-              <w:t xml:space="preserve">Application </w:t>
-            </w:r>
-            <w:r>
-              <w:rPr>
-                <w:sz w:val="24"/>
-              </w:rPr>
-              <w:t>displays milestone details</w:t>
+              <w:t>Application displays milestone details</w:t>
             </w:r>
           </w:p>
         </w:tc>
@@ -4685,7 +4648,13 @@
               <w:rPr>
                 <w:sz w:val="24"/>
               </w:rPr>
-              <w:t xml:space="preserve">System </w:t>
+              <w:t>Application</w:t>
+            </w:r>
+            <w:r>
+              <w:rPr>
+                <w:sz w:val="24"/>
+              </w:rPr>
+              <w:t xml:space="preserve"> </w:t>
             </w:r>
             <w:r>
               <w:rPr>
@@ -4921,8 +4890,6 @@
       <w:r>
         <w:br w:type="page"/>
       </w:r>
-      <w:bookmarkStart w:id="0" w:name="_GoBack"/>
-      <w:bookmarkEnd w:id="0"/>
     </w:p>
     <w:tbl>
       <w:tblPr>
@@ -4956,7 +4923,28 @@
                 <w:sz w:val="24"/>
               </w:rPr>
               <w:lastRenderedPageBreak/>
-              <w:t>8: Share Project link</w:t>
+              <w:t>7</w:t>
+            </w:r>
+            <w:r>
+              <w:rPr>
+                <w:b/>
+                <w:sz w:val="24"/>
+              </w:rPr>
+              <w:t xml:space="preserve">: Share </w:t>
+            </w:r>
+            <w:r>
+              <w:rPr>
+                <w:b/>
+                <w:sz w:val="24"/>
+              </w:rPr>
+              <w:t xml:space="preserve">milestone(s) </w:t>
+            </w:r>
+            <w:r>
+              <w:rPr>
+                <w:b/>
+                <w:sz w:val="24"/>
+              </w:rPr>
+              <w:t>link</w:t>
             </w:r>
           </w:p>
         </w:tc>
@@ -5117,7 +5105,7 @@
                 <w:b/>
                 <w:sz w:val="24"/>
               </w:rPr>
-              <w:t>Comment</w:t>
+              <w:t>Evidence</w:t>
             </w:r>
           </w:p>
         </w:tc>
@@ -5167,19 +5155,19 @@
               <w:rPr>
                 <w:sz w:val="24"/>
               </w:rPr>
-              <w:t xml:space="preserve">hare </w:t>
-            </w:r>
-            <w:r>
-              <w:rPr>
-                <w:sz w:val="24"/>
-              </w:rPr>
-              <w:t>P</w:t>
-            </w:r>
-            <w:r>
-              <w:rPr>
-                <w:sz w:val="24"/>
-              </w:rPr>
-              <w:t>roject”</w:t>
+              <w:t>hare</w:t>
+            </w:r>
+            <w:r>
+              <w:rPr>
+                <w:sz w:val="24"/>
+              </w:rPr>
+              <w:t xml:space="preserve"> milestone list</w:t>
+            </w:r>
+            <w:r>
+              <w:rPr>
+                <w:sz w:val="24"/>
+              </w:rPr>
+              <w:t>”</w:t>
             </w:r>
           </w:p>
         </w:tc>
@@ -5434,12 +5422,15 @@
               <w:pStyle w:val="ListParagraph"/>
               <w:numPr>
                 <w:ilvl w:val="0"/>
-                <w:numId w:val="1"/>
+                <w:numId w:val="10"/>
               </w:numPr>
               <w:rPr>
-                <w:sz w:val="24"/>
-              </w:rPr>
-            </w:pPr>
+                <w:b/>
+                <w:sz w:val="24"/>
+              </w:rPr>
+            </w:pPr>
+            <w:bookmarkStart w:id="0" w:name="_GoBack"/>
+            <w:bookmarkEnd w:id="0"/>
             <w:r>
               <w:rPr>
                 <w:sz w:val="24"/>
@@ -5852,6 +5843,95 @@
     </w:lvl>
   </w:abstractNum>
   <w:abstractNum w:abstractNumId="4" w15:restartNumberingAfterBreak="0">
+    <w:nsid w:val="61D33228"/>
+    <w:multiLevelType w:val="hybridMultilevel"/>
+    <w:tmpl w:val="2D08E1A2"/>
+    <w:lvl w:ilvl="0" w:tplc="DE62E698">
+      <w:start w:val="1"/>
+      <w:numFmt w:val="decimal"/>
+      <w:lvlText w:val="%1."/>
+      <w:lvlJc w:val="left"/>
+      <w:pPr>
+        <w:ind w:left="720" w:hanging="360"/>
+      </w:pPr>
+      <w:rPr>
+        <w:rFonts w:hint="default"/>
+      </w:rPr>
+    </w:lvl>
+    <w:lvl w:ilvl="1" w:tplc="08090019" w:tentative="1">
+      <w:start w:val="1"/>
+      <w:numFmt w:val="lowerLetter"/>
+      <w:lvlText w:val="%2."/>
+      <w:lvlJc w:val="left"/>
+      <w:pPr>
+        <w:ind w:left="1440" w:hanging="360"/>
+      </w:pPr>
+    </w:lvl>
+    <w:lvl w:ilvl="2" w:tplc="0809001B" w:tentative="1">
+      <w:start w:val="1"/>
+      <w:numFmt w:val="lowerRoman"/>
+      <w:lvlText w:val="%3."/>
+      <w:lvlJc w:val="right"/>
+      <w:pPr>
+        <w:ind w:left="2160" w:hanging="180"/>
+      </w:pPr>
+    </w:lvl>
+    <w:lvl w:ilvl="3" w:tplc="0809000F" w:tentative="1">
+      <w:start w:val="1"/>
+      <w:numFmt w:val="decimal"/>
+      <w:lvlText w:val="%4."/>
+      <w:lvlJc w:val="left"/>
+      <w:pPr>
+        <w:ind w:left="2880" w:hanging="360"/>
+      </w:pPr>
+    </w:lvl>
+    <w:lvl w:ilvl="4" w:tplc="08090019" w:tentative="1">
+      <w:start w:val="1"/>
+      <w:numFmt w:val="lowerLetter"/>
+      <w:lvlText w:val="%5."/>
+      <w:lvlJc w:val="left"/>
+      <w:pPr>
+        <w:ind w:left="3600" w:hanging="360"/>
+      </w:pPr>
+    </w:lvl>
+    <w:lvl w:ilvl="5" w:tplc="0809001B" w:tentative="1">
+      <w:start w:val="1"/>
+      <w:numFmt w:val="lowerRoman"/>
+      <w:lvlText w:val="%6."/>
+      <w:lvlJc w:val="right"/>
+      <w:pPr>
+        <w:ind w:left="4320" w:hanging="180"/>
+      </w:pPr>
+    </w:lvl>
+    <w:lvl w:ilvl="6" w:tplc="0809000F" w:tentative="1">
+      <w:start w:val="1"/>
+      <w:numFmt w:val="decimal"/>
+      <w:lvlText w:val="%7."/>
+      <w:lvlJc w:val="left"/>
+      <w:pPr>
+        <w:ind w:left="5040" w:hanging="360"/>
+      </w:pPr>
+    </w:lvl>
+    <w:lvl w:ilvl="7" w:tplc="08090019" w:tentative="1">
+      <w:start w:val="1"/>
+      <w:numFmt w:val="lowerLetter"/>
+      <w:lvlText w:val="%8."/>
+      <w:lvlJc w:val="left"/>
+      <w:pPr>
+        <w:ind w:left="5760" w:hanging="360"/>
+      </w:pPr>
+    </w:lvl>
+    <w:lvl w:ilvl="8" w:tplc="0809001B" w:tentative="1">
+      <w:start w:val="1"/>
+      <w:numFmt w:val="lowerRoman"/>
+      <w:lvlText w:val="%9."/>
+      <w:lvlJc w:val="right"/>
+      <w:pPr>
+        <w:ind w:left="6480" w:hanging="180"/>
+      </w:pPr>
+    </w:lvl>
+  </w:abstractNum>
+  <w:abstractNum w:abstractNumId="5" w15:restartNumberingAfterBreak="0">
     <w:nsid w:val="657506B6"/>
     <w:multiLevelType w:val="hybridMultilevel"/>
     <w:tmpl w:val="2404233E"/>
@@ -5964,7 +6044,7 @@
       </w:rPr>
     </w:lvl>
   </w:abstractNum>
-  <w:abstractNum w:abstractNumId="5" w15:restartNumberingAfterBreak="0">
+  <w:abstractNum w:abstractNumId="6" w15:restartNumberingAfterBreak="0">
     <w:nsid w:val="6BC07B30"/>
     <w:multiLevelType w:val="hybridMultilevel"/>
     <w:tmpl w:val="171CD65A"/>
@@ -6054,7 +6134,7 @@
       </w:pPr>
     </w:lvl>
   </w:abstractNum>
-  <w:abstractNum w:abstractNumId="6" w15:restartNumberingAfterBreak="0">
+  <w:abstractNum w:abstractNumId="7" w15:restartNumberingAfterBreak="0">
     <w:nsid w:val="76EB56D1"/>
     <w:multiLevelType w:val="hybridMultilevel"/>
     <w:tmpl w:val="E3141CF0"/>
@@ -6143,7 +6223,7 @@
       </w:pPr>
     </w:lvl>
   </w:abstractNum>
-  <w:abstractNum w:abstractNumId="7" w15:restartNumberingAfterBreak="0">
+  <w:abstractNum w:abstractNumId="8" w15:restartNumberingAfterBreak="0">
     <w:nsid w:val="7A851EB3"/>
     <w:multiLevelType w:val="hybridMultilevel"/>
     <w:tmpl w:val="DB2E087C"/>
@@ -6232,7 +6312,7 @@
       </w:pPr>
     </w:lvl>
   </w:abstractNum>
-  <w:abstractNum w:abstractNumId="8" w15:restartNumberingAfterBreak="0">
+  <w:abstractNum w:abstractNumId="9" w15:restartNumberingAfterBreak="0">
     <w:nsid w:val="7FCD40F9"/>
     <w:multiLevelType w:val="hybridMultilevel"/>
     <w:tmpl w:val="A4247A3A"/>
@@ -6326,13 +6406,13 @@
     <w:abstractNumId w:val="2"/>
   </w:num>
   <w:num w:numId="2">
-    <w:abstractNumId w:val="4"/>
+    <w:abstractNumId w:val="5"/>
   </w:num>
   <w:num w:numId="3">
     <w:abstractNumId w:val="3"/>
   </w:num>
   <w:num w:numId="4">
-    <w:abstractNumId w:val="8"/>
+    <w:abstractNumId w:val="9"/>
   </w:num>
   <w:num w:numId="5">
     <w:abstractNumId w:val="1"/>
@@ -6341,13 +6421,16 @@
     <w:abstractNumId w:val="0"/>
   </w:num>
   <w:num w:numId="7">
+    <w:abstractNumId w:val="7"/>
+  </w:num>
+  <w:num w:numId="8">
     <w:abstractNumId w:val="6"/>
   </w:num>
-  <w:num w:numId="8">
-    <w:abstractNumId w:val="5"/>
+  <w:num w:numId="9">
+    <w:abstractNumId w:val="8"/>
   </w:num>
-  <w:num w:numId="9">
-    <w:abstractNumId w:val="7"/>
+  <w:num w:numId="10">
+    <w:abstractNumId w:val="4"/>
   </w:num>
 </w:numbering>
 </file>

</xml_diff>